<commit_message>
Jobaids to HTML done
</commit_message>
<xml_diff>
--- a/components/jobaids/originalfiles/Job Aid - Procurement Process EN - Final.docx
+++ b/components/jobaids/originalfiles/Job Aid - Procurement Process EN - Final.docx
@@ -1,6 +1,6 @@
 
 <file path=word/document.xml><?xml version="1.0" encoding="utf-8"?>
-<w:document xmlns:wpc="http://schemas.microsoft.com/office/word/2010/wordprocessingCanvas" xmlns:cx="http://schemas.microsoft.com/office/drawing/2014/chartex" xmlns:cx1="http://schemas.microsoft.com/office/drawing/2015/9/8/chartex" xmlns:cx2="http://schemas.microsoft.com/office/drawing/2015/10/21/chartex" xmlns:cx3="http://schemas.microsoft.com/office/drawing/2016/5/9/chartex" xmlns:cx4="http://schemas.microsoft.com/office/drawing/2016/5/10/chartex" xmlns:cx5="http://schemas.microsoft.com/office/drawing/2016/5/11/chartex" xmlns:cx6="http://schemas.microsoft.com/office/drawing/2016/5/12/chartex" xmlns:cx7="http://schemas.microsoft.com/office/drawing/2016/5/13/chartex" xmlns:cx8="http://schemas.microsoft.com/office/drawing/2016/5/14/chartex" xmlns:mc="http://schemas.openxmlformats.org/markup-compatibility/2006" xmlns:aink="http://schemas.microsoft.com/office/drawing/2016/ink" xmlns:am3d="http://schemas.microsoft.com/office/drawing/2017/model3d" xmlns:o="urn:schemas-microsoft-com:office:office" xmlns:r="http://schemas.openxmlformats.org/officeDocument/2006/relationships" xmlns:m="http://schemas.openxmlformats.org/officeDocument/2006/math" xmlns:v="urn:schemas-microsoft-com:vml" xmlns:wp14="http://schemas.microsoft.com/office/word/2010/wordprocessingDrawing" xmlns:wp="http://schemas.openxmlformats.org/drawingml/2006/wordprocessingDrawing" xmlns:w10="urn:schemas-microsoft-com:office:word" xmlns:w="http://schemas.openxmlformats.org/wordprocessingml/2006/main" xmlns:w14="http://schemas.microsoft.com/office/word/2010/wordml" xmlns:w15="http://schemas.microsoft.com/office/word/2012/wordml" xmlns:w16cex="http://schemas.microsoft.com/office/word/2018/wordml/cex" xmlns:w16cid="http://schemas.microsoft.com/office/word/2016/wordml/cid" xmlns:w16="http://schemas.microsoft.com/office/word/2018/wordml" xmlns:w16se="http://schemas.microsoft.com/office/word/2015/wordml/symex" xmlns:wpg="http://schemas.microsoft.com/office/word/2010/wordprocessingGroup" xmlns:wpi="http://schemas.microsoft.com/office/word/2010/wordprocessingInk" xmlns:wne="http://schemas.microsoft.com/office/word/2006/wordml" xmlns:wps="http://schemas.microsoft.com/office/word/2010/wordprocessingShape" mc:Ignorable="w14 w15 w16se w16cid w16 w16cex wp14">
+<w:document xmlns:wpc="http://schemas.microsoft.com/office/word/2010/wordprocessingCanvas" xmlns:cx="http://schemas.microsoft.com/office/drawing/2014/chartex" xmlns:cx1="http://schemas.microsoft.com/office/drawing/2015/9/8/chartex" xmlns:mc="http://schemas.openxmlformats.org/markup-compatibility/2006" xmlns:o="urn:schemas-microsoft-com:office:office" xmlns:r="http://schemas.openxmlformats.org/officeDocument/2006/relationships" xmlns:m="http://schemas.openxmlformats.org/officeDocument/2006/math" xmlns:v="urn:schemas-microsoft-com:vml" xmlns:wp14="http://schemas.microsoft.com/office/word/2010/wordprocessingDrawing" xmlns:wp="http://schemas.openxmlformats.org/drawingml/2006/wordprocessingDrawing" xmlns:w10="urn:schemas-microsoft-com:office:word" xmlns:w="http://schemas.openxmlformats.org/wordprocessingml/2006/main" xmlns:w14="http://schemas.microsoft.com/office/word/2010/wordml" xmlns:w15="http://schemas.microsoft.com/office/word/2012/wordml" xmlns:w16se="http://schemas.microsoft.com/office/word/2015/wordml/symex" xmlns:wpg="http://schemas.microsoft.com/office/word/2010/wordprocessingGroup" xmlns:wpi="http://schemas.microsoft.com/office/word/2010/wordprocessingInk" xmlns:wne="http://schemas.microsoft.com/office/word/2006/wordml" xmlns:wps="http://schemas.microsoft.com/office/word/2010/wordprocessingShape" mc:Ignorable="w14 w15 w16se wp14">
   <w:body>
     <w:p>
       <w:pPr>
@@ -43,7 +43,7 @@
         <mc:AlternateContent>
           <mc:Choice Requires="wpg">
             <w:drawing>
-              <wp:anchor distT="0" distB="0" distL="114300" distR="114300" simplePos="0" relativeHeight="251731968" behindDoc="0" locked="0" layoutInCell="1" allowOverlap="1" wp14:anchorId="3408AB3D" wp14:editId="35A6CA47">
+              <wp:anchor distT="0" distB="0" distL="114300" distR="114300" simplePos="0" relativeHeight="251731968" behindDoc="0" locked="0" layoutInCell="1" allowOverlap="1" wp14:anchorId="3408AB3D" wp14:editId="1CF83D72">
                 <wp:simplePos x="0" y="0"/>
                 <wp:positionH relativeFrom="column">
                   <wp:posOffset>-372220</wp:posOffset>
@@ -1961,7 +1961,7 @@
               </wp:anchor>
             </w:drawing>
           </mc:Choice>
-          <mc:Fallback>
+          <mc:Fallback xmlns:w16="http://schemas.microsoft.com/office/word/2018/wordml" xmlns:w16cid="http://schemas.microsoft.com/office/word/2016/wordml/cid" xmlns:w16cex="http://schemas.microsoft.com/office/word/2018/wordml/cex" xmlns:am3d="http://schemas.microsoft.com/office/drawing/2017/model3d" xmlns:aink="http://schemas.microsoft.com/office/drawing/2016/ink" xmlns:cx8="http://schemas.microsoft.com/office/drawing/2016/5/14/chartex" xmlns:cx7="http://schemas.microsoft.com/office/drawing/2016/5/13/chartex" xmlns:cx6="http://schemas.microsoft.com/office/drawing/2016/5/12/chartex" xmlns:cx5="http://schemas.microsoft.com/office/drawing/2016/5/11/chartex" xmlns:cx4="http://schemas.microsoft.com/office/drawing/2016/5/10/chartex" xmlns:cx3="http://schemas.microsoft.com/office/drawing/2016/5/9/chartex" xmlns:cx2="http://schemas.microsoft.com/office/drawing/2015/10/21/chartex">
             <w:pict>
               <v:group w14:anchorId="46F14F38" id="Group 4812" o:spid="_x0000_s1031" style="position:absolute;margin-left:-29.55pt;margin-top:21.3pt;width:492.25pt;height:224pt;z-index:251813888" coordsize="62515,28446" o:gfxdata="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">
                 <v:rect id="Rectangle 5" o:spid="_x0000_s1032" style="position:absolute;left:4000;top:1174;width:58515;height:3739;visibility:visible;mso-wrap-style:square;v-text-anchor:middle" o:gfxdata="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" fillcolor="#635060" stroked="f" strokeweight="1pt">
@@ -2432,7 +2432,7 @@
           <w:lang w:val="en-CA"/>
         </w:rPr>
         <w:sectPr>
-          <w:footerReference w:type="default" r:id="rId8"/>
+          <w:footerReference w:type="default" r:id="rId11"/>
           <w:type w:val="continuous"/>
           <w:pgSz w:w="12240" w:h="15840"/>
           <w:pgMar w:top="1008" w:right="1440" w:bottom="432" w:left="1440" w:header="706" w:footer="706" w:gutter="0"/>
@@ -2885,7 +2885,7 @@
               </wp:anchor>
             </w:drawing>
           </mc:Choice>
-          <mc:Fallback>
+          <mc:Fallback xmlns:w16="http://schemas.microsoft.com/office/word/2018/wordml" xmlns:w16cid="http://schemas.microsoft.com/office/word/2016/wordml/cid" xmlns:w16cex="http://schemas.microsoft.com/office/word/2018/wordml/cex" xmlns:am3d="http://schemas.microsoft.com/office/drawing/2017/model3d" xmlns:aink="http://schemas.microsoft.com/office/drawing/2016/ink" xmlns:cx8="http://schemas.microsoft.com/office/drawing/2016/5/14/chartex" xmlns:cx7="http://schemas.microsoft.com/office/drawing/2016/5/13/chartex" xmlns:cx6="http://schemas.microsoft.com/office/drawing/2016/5/12/chartex" xmlns:cx5="http://schemas.microsoft.com/office/drawing/2016/5/11/chartex" xmlns:cx4="http://schemas.microsoft.com/office/drawing/2016/5/10/chartex" xmlns:cx3="http://schemas.microsoft.com/office/drawing/2016/5/9/chartex" xmlns:cx2="http://schemas.microsoft.com/office/drawing/2015/10/21/chartex">
             <w:pict>
               <v:group w14:anchorId="1A30C389" id="Group 4814" o:spid="_x0000_s1036" style="position:absolute;margin-left:-30.2pt;margin-top:-11.2pt;width:492.4pt;height:161.25pt;z-index:251743743" coordsize="62535,20478" o:gfxdata="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">
                 <v:rect id="Rectangle 8" o:spid="_x0000_s1037" style="position:absolute;left:4083;top:1423;width:58430;height:4012;visibility:visible;mso-wrap-style:square;v-text-anchor:middle" o:gfxdata="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" fillcolor="#635060" stroked="f" strokeweight="1pt">
@@ -3555,7 +3555,7 @@
               </wp:anchor>
             </w:drawing>
           </mc:Choice>
-          <mc:Fallback>
+          <mc:Fallback xmlns:w16="http://schemas.microsoft.com/office/word/2018/wordml" xmlns:w16cid="http://schemas.microsoft.com/office/word/2016/wordml/cid" xmlns:w16cex="http://schemas.microsoft.com/office/word/2018/wordml/cex" xmlns:am3d="http://schemas.microsoft.com/office/drawing/2017/model3d" xmlns:aink="http://schemas.microsoft.com/office/drawing/2016/ink" xmlns:cx8="http://schemas.microsoft.com/office/drawing/2016/5/14/chartex" xmlns:cx7="http://schemas.microsoft.com/office/drawing/2016/5/13/chartex" xmlns:cx6="http://schemas.microsoft.com/office/drawing/2016/5/12/chartex" xmlns:cx5="http://schemas.microsoft.com/office/drawing/2016/5/11/chartex" xmlns:cx4="http://schemas.microsoft.com/office/drawing/2016/5/10/chartex" xmlns:cx3="http://schemas.microsoft.com/office/drawing/2016/5/9/chartex" xmlns:cx2="http://schemas.microsoft.com/office/drawing/2015/10/21/chartex">
             <w:pict>
               <v:group w14:anchorId="5ECCA486" id="Group 4817" o:spid="_x0000_s1041" style="position:absolute;margin-left:-29.55pt;margin-top:528.8pt;width:491.6pt;height:131.15pt;z-index:251755520" coordsize="62433,16654" o:gfxdata="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">
                 <v:rect id="Rectangle 31" o:spid="_x0000_s1042" style="position:absolute;left:4000;top:1257;width:58424;height:3737;visibility:visible;mso-wrap-style:square;v-text-anchor:middle" o:gfxdata="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" fillcolor="#635060" stroked="f" strokeweight="1pt">
@@ -4336,7 +4336,7 @@
               </wp:anchor>
             </w:drawing>
           </mc:Choice>
-          <mc:Fallback>
+          <mc:Fallback xmlns:w16="http://schemas.microsoft.com/office/word/2018/wordml" xmlns:w16cid="http://schemas.microsoft.com/office/word/2016/wordml/cid" xmlns:w16cex="http://schemas.microsoft.com/office/word/2018/wordml/cex" xmlns:am3d="http://schemas.microsoft.com/office/drawing/2017/model3d" xmlns:aink="http://schemas.microsoft.com/office/drawing/2016/ink" xmlns:cx8="http://schemas.microsoft.com/office/drawing/2016/5/14/chartex" xmlns:cx7="http://schemas.microsoft.com/office/drawing/2016/5/13/chartex" xmlns:cx6="http://schemas.microsoft.com/office/drawing/2016/5/12/chartex" xmlns:cx5="http://schemas.microsoft.com/office/drawing/2016/5/11/chartex" xmlns:cx4="http://schemas.microsoft.com/office/drawing/2016/5/10/chartex" xmlns:cx3="http://schemas.microsoft.com/office/drawing/2016/5/9/chartex" xmlns:cx2="http://schemas.microsoft.com/office/drawing/2015/10/21/chartex">
             <w:pict>
               <v:group w14:anchorId="6E493359" id="Group 4816" o:spid="_x0000_s1046" style="position:absolute;margin-left:-30.2pt;margin-top:326.55pt;width:492.25pt;height:200.5pt;z-index:251752575" coordsize="62516,25466" o:gfxdata="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">
                 <v:rect id="Rectangle 27" o:spid="_x0000_s1047" style="position:absolute;left:4083;top:1257;width:58425;height:3645;visibility:visible;mso-wrap-style:square;v-text-anchor:middle" o:gfxdata="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" fillcolor="#635060" stroked="f" strokeweight="1pt">
@@ -5180,7 +5180,7 @@
               </wp:anchor>
             </w:drawing>
           </mc:Choice>
-          <mc:Fallback>
+          <mc:Fallback xmlns:w16="http://schemas.microsoft.com/office/word/2018/wordml" xmlns:w16cid="http://schemas.microsoft.com/office/word/2016/wordml/cid" xmlns:w16cex="http://schemas.microsoft.com/office/word/2018/wordml/cex" xmlns:am3d="http://schemas.microsoft.com/office/drawing/2017/model3d" xmlns:aink="http://schemas.microsoft.com/office/drawing/2016/ink" xmlns:cx8="http://schemas.microsoft.com/office/drawing/2016/5/14/chartex" xmlns:cx7="http://schemas.microsoft.com/office/drawing/2016/5/13/chartex" xmlns:cx6="http://schemas.microsoft.com/office/drawing/2016/5/12/chartex" xmlns:cx5="http://schemas.microsoft.com/office/drawing/2016/5/11/chartex" xmlns:cx4="http://schemas.microsoft.com/office/drawing/2016/5/10/chartex" xmlns:cx3="http://schemas.microsoft.com/office/drawing/2016/5/9/chartex" xmlns:cx2="http://schemas.microsoft.com/office/drawing/2015/10/21/chartex">
             <w:pict>
               <v:group w14:anchorId="75AEF80B" id="Group 4815" o:spid="_x0000_s1051" style="position:absolute;margin-left:-30.2pt;margin-top:129.5pt;width:492.25pt;height:193.9pt;z-index:251749631" coordsize="62516,24622" o:gfxdata="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">
                 <v:rect id="Rectangle 23" o:spid="_x0000_s1052" style="position:absolute;left:4083;top:1340;width:58425;height:3134;visibility:visible;mso-wrap-style:square;v-text-anchor:middle" o:gfxdata="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" fillcolor="#635060" stroked="f" strokeweight="1pt">
@@ -6080,7 +6080,7 @@
               </wp:anchor>
             </w:drawing>
           </mc:Choice>
-          <mc:Fallback>
+          <mc:Fallback xmlns:w16="http://schemas.microsoft.com/office/word/2018/wordml" xmlns:w16cid="http://schemas.microsoft.com/office/word/2016/wordml/cid" xmlns:w16cex="http://schemas.microsoft.com/office/word/2018/wordml/cex" xmlns:am3d="http://schemas.microsoft.com/office/drawing/2017/model3d" xmlns:aink="http://schemas.microsoft.com/office/drawing/2016/ink" xmlns:cx8="http://schemas.microsoft.com/office/drawing/2016/5/14/chartex" xmlns:cx7="http://schemas.microsoft.com/office/drawing/2016/5/13/chartex" xmlns:cx6="http://schemas.microsoft.com/office/drawing/2016/5/12/chartex" xmlns:cx5="http://schemas.microsoft.com/office/drawing/2016/5/11/chartex" xmlns:cx4="http://schemas.microsoft.com/office/drawing/2016/5/10/chartex" xmlns:cx3="http://schemas.microsoft.com/office/drawing/2016/5/9/chartex" xmlns:cx2="http://schemas.microsoft.com/office/drawing/2015/10/21/chartex">
             <w:pict>
               <v:group w14:anchorId="61D8B267" id="Group 4818" o:spid="_x0000_s1056" style="position:absolute;margin-left:-28.25pt;margin-top:14.3pt;width:496.5pt;height:204.35pt;z-index:251817984" coordsize="63058,25952" o:gfxdata="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">
                 <v:rect id="Rectangle 4770" o:spid="_x0000_s1057" style="position:absolute;left:4582;top:1007;width:58424;height:3739;visibility:visible;mso-wrap-style:square;v-text-anchor:middle" o:gfxdata="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" fillcolor="#635060" stroked="f" strokeweight="1pt">
@@ -6914,6 +6914,7 @@
                                   <w:lang w:val="en-CA"/>
                                 </w:rPr>
                               </w:pPr>
+                              <w:bookmarkStart w:id="0" w:name="_GoBack"/>
                               <w:r>
                                 <w:rPr>
                                   <w:rFonts w:ascii="Roboto Condensed" w:hAnsi="Roboto Condensed"/>
@@ -6924,6 +6925,7 @@
                                 </w:rPr>
                                 <w:t>All Authorities</w:t>
                               </w:r>
+                              <w:bookmarkEnd w:id="0"/>
                             </w:p>
                           </w:txbxContent>
                         </wps:txbx>
@@ -7022,7 +7024,7 @@
               </wp:anchor>
             </w:drawing>
           </mc:Choice>
-          <mc:Fallback>
+          <mc:Fallback xmlns:w16="http://schemas.microsoft.com/office/word/2018/wordml" xmlns:w16cid="http://schemas.microsoft.com/office/word/2016/wordml/cid" xmlns:w16cex="http://schemas.microsoft.com/office/word/2018/wordml/cex" xmlns:am3d="http://schemas.microsoft.com/office/drawing/2017/model3d" xmlns:aink="http://schemas.microsoft.com/office/drawing/2016/ink" xmlns:cx8="http://schemas.microsoft.com/office/drawing/2016/5/14/chartex" xmlns:cx7="http://schemas.microsoft.com/office/drawing/2016/5/13/chartex" xmlns:cx6="http://schemas.microsoft.com/office/drawing/2016/5/12/chartex" xmlns:cx5="http://schemas.microsoft.com/office/drawing/2016/5/11/chartex" xmlns:cx4="http://schemas.microsoft.com/office/drawing/2016/5/10/chartex" xmlns:cx3="http://schemas.microsoft.com/office/drawing/2016/5/9/chartex" xmlns:cx2="http://schemas.microsoft.com/office/drawing/2015/10/21/chartex">
             <w:pict>
               <v:group w14:anchorId="6A7587D2" id="Group 4820" o:spid="_x0000_s1061" style="position:absolute;margin-left:-28.25pt;margin-top:342.25pt;width:495.85pt;height:217.45pt;z-index:251819008" coordsize="62974,27615" o:gfxdata="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">
                 <v:rect id="Rectangle 4776" o:spid="_x0000_s1062" style="position:absolute;left:4499;top:841;width:58419;height:4238;visibility:visible;mso-wrap-style:square;v-text-anchor:middle" o:gfxdata="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" fillcolor="#635060" stroked="f" strokeweight="1pt">
@@ -7813,7 +7815,7 @@
               </wp:anchor>
             </w:drawing>
           </mc:Choice>
-          <mc:Fallback>
+          <mc:Fallback xmlns:w16="http://schemas.microsoft.com/office/word/2018/wordml" xmlns:w16cid="http://schemas.microsoft.com/office/word/2016/wordml/cid" xmlns:w16cex="http://schemas.microsoft.com/office/word/2018/wordml/cex" xmlns:am3d="http://schemas.microsoft.com/office/drawing/2017/model3d" xmlns:aink="http://schemas.microsoft.com/office/drawing/2016/ink" xmlns:cx8="http://schemas.microsoft.com/office/drawing/2016/5/14/chartex" xmlns:cx7="http://schemas.microsoft.com/office/drawing/2016/5/13/chartex" xmlns:cx6="http://schemas.microsoft.com/office/drawing/2016/5/12/chartex" xmlns:cx5="http://schemas.microsoft.com/office/drawing/2016/5/11/chartex" xmlns:cx4="http://schemas.microsoft.com/office/drawing/2016/5/10/chartex" xmlns:cx3="http://schemas.microsoft.com/office/drawing/2016/5/9/chartex" xmlns:cx2="http://schemas.microsoft.com/office/drawing/2015/10/21/chartex">
             <w:pict>
               <v:group w14:anchorId="207C0E6A" id="Group 4819" o:spid="_x0000_s1066" style="position:absolute;margin-left:-28.25pt;margin-top:204.8pt;width:496.5pt;height:127.75pt;z-index:251818495" coordsize="63057,16225" o:gfxdata="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">
                 <v:rect id="Rectangle 4773" o:spid="_x0000_s1067" style="position:absolute;left:4582;top:1007;width:58420;height:3738;visibility:visible;mso-wrap-style:square;v-text-anchor:middle" o:gfxdata="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" fillcolor="#635060" stroked="f" strokeweight="1pt">
@@ -8071,7 +8073,7 @@
 </file>
 
 <file path=word/endnotes.xml><?xml version="1.0" encoding="utf-8"?>
-<w:endnotes xmlns:wpc="http://schemas.microsoft.com/office/word/2010/wordprocessingCanvas" xmlns:cx="http://schemas.microsoft.com/office/drawing/2014/chartex" xmlns:cx1="http://schemas.microsoft.com/office/drawing/2015/9/8/chartex" xmlns:cx2="http://schemas.microsoft.com/office/drawing/2015/10/21/chartex" xmlns:cx3="http://schemas.microsoft.com/office/drawing/2016/5/9/chartex" xmlns:cx4="http://schemas.microsoft.com/office/drawing/2016/5/10/chartex" xmlns:cx5="http://schemas.microsoft.com/office/drawing/2016/5/11/chartex" xmlns:cx6="http://schemas.microsoft.com/office/drawing/2016/5/12/chartex" xmlns:cx7="http://schemas.microsoft.com/office/drawing/2016/5/13/chartex" xmlns:cx8="http://schemas.microsoft.com/office/drawing/2016/5/14/chartex" xmlns:mc="http://schemas.openxmlformats.org/markup-compatibility/2006" xmlns:aink="http://schemas.microsoft.com/office/drawing/2016/ink" xmlns:am3d="http://schemas.microsoft.com/office/drawing/2017/model3d" xmlns:o="urn:schemas-microsoft-com:office:office" xmlns:r="http://schemas.openxmlformats.org/officeDocument/2006/relationships" xmlns:m="http://schemas.openxmlformats.org/officeDocument/2006/math" xmlns:v="urn:schemas-microsoft-com:vml" xmlns:wp14="http://schemas.microsoft.com/office/word/2010/wordprocessingDrawing" xmlns:wp="http://schemas.openxmlformats.org/drawingml/2006/wordprocessingDrawing" xmlns:w10="urn:schemas-microsoft-com:office:word" xmlns:w="http://schemas.openxmlformats.org/wordprocessingml/2006/main" xmlns:w14="http://schemas.microsoft.com/office/word/2010/wordml" xmlns:w15="http://schemas.microsoft.com/office/word/2012/wordml" xmlns:w16cex="http://schemas.microsoft.com/office/word/2018/wordml/cex" xmlns:w16cid="http://schemas.microsoft.com/office/word/2016/wordml/cid" xmlns:w16="http://schemas.microsoft.com/office/word/2018/wordml" xmlns:w16se="http://schemas.microsoft.com/office/word/2015/wordml/symex" xmlns:wpg="http://schemas.microsoft.com/office/word/2010/wordprocessingGroup" xmlns:wpi="http://schemas.microsoft.com/office/word/2010/wordprocessingInk" xmlns:wne="http://schemas.microsoft.com/office/word/2006/wordml" xmlns:wps="http://schemas.microsoft.com/office/word/2010/wordprocessingShape" mc:Ignorable="w14 w15 w16se w16cid w16 w16cex wp14">
+<w:endnotes xmlns:wpc="http://schemas.microsoft.com/office/word/2010/wordprocessingCanvas" xmlns:cx="http://schemas.microsoft.com/office/drawing/2014/chartex" xmlns:cx1="http://schemas.microsoft.com/office/drawing/2015/9/8/chartex" xmlns:mc="http://schemas.openxmlformats.org/markup-compatibility/2006" xmlns:o="urn:schemas-microsoft-com:office:office" xmlns:r="http://schemas.openxmlformats.org/officeDocument/2006/relationships" xmlns:m="http://schemas.openxmlformats.org/officeDocument/2006/math" xmlns:v="urn:schemas-microsoft-com:vml" xmlns:wp14="http://schemas.microsoft.com/office/word/2010/wordprocessingDrawing" xmlns:wp="http://schemas.openxmlformats.org/drawingml/2006/wordprocessingDrawing" xmlns:w10="urn:schemas-microsoft-com:office:word" xmlns:w="http://schemas.openxmlformats.org/wordprocessingml/2006/main" xmlns:w14="http://schemas.microsoft.com/office/word/2010/wordml" xmlns:w15="http://schemas.microsoft.com/office/word/2012/wordml" xmlns:w16se="http://schemas.microsoft.com/office/word/2015/wordml/symex" xmlns:wpg="http://schemas.microsoft.com/office/word/2010/wordprocessingGroup" xmlns:wpi="http://schemas.microsoft.com/office/word/2010/wordprocessingInk" xmlns:wne="http://schemas.microsoft.com/office/word/2006/wordml" xmlns:wps="http://schemas.microsoft.com/office/word/2010/wordprocessingShape" mc:Ignorable="w14 w15 w16se wp14">
   <w:endnote w:type="separator" w:id="-1">
     <w:p>
       <w:pPr>
@@ -8096,7 +8098,7 @@
 </file>
 
 <file path=word/footer1.xml><?xml version="1.0" encoding="utf-8"?>
-<w:ftr xmlns:wpc="http://schemas.microsoft.com/office/word/2010/wordprocessingCanvas" xmlns:cx="http://schemas.microsoft.com/office/drawing/2014/chartex" xmlns:cx1="http://schemas.microsoft.com/office/drawing/2015/9/8/chartex" xmlns:cx2="http://schemas.microsoft.com/office/drawing/2015/10/21/chartex" xmlns:cx3="http://schemas.microsoft.com/office/drawing/2016/5/9/chartex" xmlns:cx4="http://schemas.microsoft.com/office/drawing/2016/5/10/chartex" xmlns:cx5="http://schemas.microsoft.com/office/drawing/2016/5/11/chartex" xmlns:cx6="http://schemas.microsoft.com/office/drawing/2016/5/12/chartex" xmlns:cx7="http://schemas.microsoft.com/office/drawing/2016/5/13/chartex" xmlns:cx8="http://schemas.microsoft.com/office/drawing/2016/5/14/chartex" xmlns:mc="http://schemas.openxmlformats.org/markup-compatibility/2006" xmlns:aink="http://schemas.microsoft.com/office/drawing/2016/ink" xmlns:am3d="http://schemas.microsoft.com/office/drawing/2017/model3d" xmlns:o="urn:schemas-microsoft-com:office:office" xmlns:r="http://schemas.openxmlformats.org/officeDocument/2006/relationships" xmlns:m="http://schemas.openxmlformats.org/officeDocument/2006/math" xmlns:v="urn:schemas-microsoft-com:vml" xmlns:wp14="http://schemas.microsoft.com/office/word/2010/wordprocessingDrawing" xmlns:wp="http://schemas.openxmlformats.org/drawingml/2006/wordprocessingDrawing" xmlns:w10="urn:schemas-microsoft-com:office:word" xmlns:w="http://schemas.openxmlformats.org/wordprocessingml/2006/main" xmlns:w14="http://schemas.microsoft.com/office/word/2010/wordml" xmlns:w15="http://schemas.microsoft.com/office/word/2012/wordml" xmlns:w16cex="http://schemas.microsoft.com/office/word/2018/wordml/cex" xmlns:w16cid="http://schemas.microsoft.com/office/word/2016/wordml/cid" xmlns:w16="http://schemas.microsoft.com/office/word/2018/wordml" xmlns:w16se="http://schemas.microsoft.com/office/word/2015/wordml/symex" xmlns:wpg="http://schemas.microsoft.com/office/word/2010/wordprocessingGroup" xmlns:wpi="http://schemas.microsoft.com/office/word/2010/wordprocessingInk" xmlns:wne="http://schemas.microsoft.com/office/word/2006/wordml" xmlns:wps="http://schemas.microsoft.com/office/word/2010/wordprocessingShape" mc:Ignorable="w14 w15 w16se w16cid w16 w16cex wp14">
+<w:ftr xmlns:wpc="http://schemas.microsoft.com/office/word/2010/wordprocessingCanvas" xmlns:cx="http://schemas.microsoft.com/office/drawing/2014/chartex" xmlns:cx1="http://schemas.microsoft.com/office/drawing/2015/9/8/chartex" xmlns:mc="http://schemas.openxmlformats.org/markup-compatibility/2006" xmlns:o="urn:schemas-microsoft-com:office:office" xmlns:r="http://schemas.openxmlformats.org/officeDocument/2006/relationships" xmlns:m="http://schemas.openxmlformats.org/officeDocument/2006/math" xmlns:v="urn:schemas-microsoft-com:vml" xmlns:wp14="http://schemas.microsoft.com/office/word/2010/wordprocessingDrawing" xmlns:wp="http://schemas.openxmlformats.org/drawingml/2006/wordprocessingDrawing" xmlns:w10="urn:schemas-microsoft-com:office:word" xmlns:w="http://schemas.openxmlformats.org/wordprocessingml/2006/main" xmlns:w14="http://schemas.microsoft.com/office/word/2010/wordml" xmlns:w15="http://schemas.microsoft.com/office/word/2012/wordml" xmlns:w16se="http://schemas.microsoft.com/office/word/2015/wordml/symex" xmlns:wpg="http://schemas.microsoft.com/office/word/2010/wordprocessingGroup" xmlns:wpi="http://schemas.microsoft.com/office/word/2010/wordprocessingInk" xmlns:wne="http://schemas.microsoft.com/office/word/2006/wordml" xmlns:wps="http://schemas.microsoft.com/office/word/2010/wordprocessingShape" mc:Ignorable="w14 w15 w16se wp14">
   <w:p>
     <w:pPr>
       <w:pStyle w:val="Footer"/>
@@ -8204,7 +8206,7 @@
           <w:rPr>
             <w:noProof/>
           </w:rPr>
-          <w:t>1</w:t>
+          <w:t>3</w:t>
         </w:r>
         <w:r>
           <w:rPr>
@@ -8299,7 +8301,7 @@
 </file>
 
 <file path=word/footnotes.xml><?xml version="1.0" encoding="utf-8"?>
-<w:footnotes xmlns:wpc="http://schemas.microsoft.com/office/word/2010/wordprocessingCanvas" xmlns:cx="http://schemas.microsoft.com/office/drawing/2014/chartex" xmlns:cx1="http://schemas.microsoft.com/office/drawing/2015/9/8/chartex" xmlns:cx2="http://schemas.microsoft.com/office/drawing/2015/10/21/chartex" xmlns:cx3="http://schemas.microsoft.com/office/drawing/2016/5/9/chartex" xmlns:cx4="http://schemas.microsoft.com/office/drawing/2016/5/10/chartex" xmlns:cx5="http://schemas.microsoft.com/office/drawing/2016/5/11/chartex" xmlns:cx6="http://schemas.microsoft.com/office/drawing/2016/5/12/chartex" xmlns:cx7="http://schemas.microsoft.com/office/drawing/2016/5/13/chartex" xmlns:cx8="http://schemas.microsoft.com/office/drawing/2016/5/14/chartex" xmlns:mc="http://schemas.openxmlformats.org/markup-compatibility/2006" xmlns:aink="http://schemas.microsoft.com/office/drawing/2016/ink" xmlns:am3d="http://schemas.microsoft.com/office/drawing/2017/model3d" xmlns:o="urn:schemas-microsoft-com:office:office" xmlns:r="http://schemas.openxmlformats.org/officeDocument/2006/relationships" xmlns:m="http://schemas.openxmlformats.org/officeDocument/2006/math" xmlns:v="urn:schemas-microsoft-com:vml" xmlns:wp14="http://schemas.microsoft.com/office/word/2010/wordprocessingDrawing" xmlns:wp="http://schemas.openxmlformats.org/drawingml/2006/wordprocessingDrawing" xmlns:w10="urn:schemas-microsoft-com:office:word" xmlns:w="http://schemas.openxmlformats.org/wordprocessingml/2006/main" xmlns:w14="http://schemas.microsoft.com/office/word/2010/wordml" xmlns:w15="http://schemas.microsoft.com/office/word/2012/wordml" xmlns:w16cex="http://schemas.microsoft.com/office/word/2018/wordml/cex" xmlns:w16cid="http://schemas.microsoft.com/office/word/2016/wordml/cid" xmlns:w16="http://schemas.microsoft.com/office/word/2018/wordml" xmlns:w16se="http://schemas.microsoft.com/office/word/2015/wordml/symex" xmlns:wpg="http://schemas.microsoft.com/office/word/2010/wordprocessingGroup" xmlns:wpi="http://schemas.microsoft.com/office/word/2010/wordprocessingInk" xmlns:wne="http://schemas.microsoft.com/office/word/2006/wordml" xmlns:wps="http://schemas.microsoft.com/office/word/2010/wordprocessingShape" mc:Ignorable="w14 w15 w16se w16cid w16 w16cex wp14">
+<w:footnotes xmlns:wpc="http://schemas.microsoft.com/office/word/2010/wordprocessingCanvas" xmlns:cx="http://schemas.microsoft.com/office/drawing/2014/chartex" xmlns:cx1="http://schemas.microsoft.com/office/drawing/2015/9/8/chartex" xmlns:mc="http://schemas.openxmlformats.org/markup-compatibility/2006" xmlns:o="urn:schemas-microsoft-com:office:office" xmlns:r="http://schemas.openxmlformats.org/officeDocument/2006/relationships" xmlns:m="http://schemas.openxmlformats.org/officeDocument/2006/math" xmlns:v="urn:schemas-microsoft-com:vml" xmlns:wp14="http://schemas.microsoft.com/office/word/2010/wordprocessingDrawing" xmlns:wp="http://schemas.openxmlformats.org/drawingml/2006/wordprocessingDrawing" xmlns:w10="urn:schemas-microsoft-com:office:word" xmlns:w="http://schemas.openxmlformats.org/wordprocessingml/2006/main" xmlns:w14="http://schemas.microsoft.com/office/word/2010/wordml" xmlns:w15="http://schemas.microsoft.com/office/word/2012/wordml" xmlns:w16se="http://schemas.microsoft.com/office/word/2015/wordml/symex" xmlns:wpg="http://schemas.microsoft.com/office/word/2010/wordprocessingGroup" xmlns:wpi="http://schemas.microsoft.com/office/word/2010/wordprocessingInk" xmlns:wne="http://schemas.microsoft.com/office/word/2006/wordml" xmlns:wps="http://schemas.microsoft.com/office/word/2010/wordprocessingShape" mc:Ignorable="w14 w15 w16se wp14">
   <w:footnote w:type="separator" w:id="-1">
     <w:p>
       <w:pPr>
@@ -8324,7 +8326,7 @@
 </file>
 
 <file path=word/numbering.xml><?xml version="1.0" encoding="utf-8"?>
-<w:numbering xmlns:wpc="http://schemas.microsoft.com/office/word/2010/wordprocessingCanvas" xmlns:cx="http://schemas.microsoft.com/office/drawing/2014/chartex" xmlns:cx1="http://schemas.microsoft.com/office/drawing/2015/9/8/chartex" xmlns:cx2="http://schemas.microsoft.com/office/drawing/2015/10/21/chartex" xmlns:cx3="http://schemas.microsoft.com/office/drawing/2016/5/9/chartex" xmlns:cx4="http://schemas.microsoft.com/office/drawing/2016/5/10/chartex" xmlns:cx5="http://schemas.microsoft.com/office/drawing/2016/5/11/chartex" xmlns:cx6="http://schemas.microsoft.com/office/drawing/2016/5/12/chartex" xmlns:cx7="http://schemas.microsoft.com/office/drawing/2016/5/13/chartex" xmlns:cx8="http://schemas.microsoft.com/office/drawing/2016/5/14/chartex" xmlns:mc="http://schemas.openxmlformats.org/markup-compatibility/2006" xmlns:aink="http://schemas.microsoft.com/office/drawing/2016/ink" xmlns:am3d="http://schemas.microsoft.com/office/drawing/2017/model3d" xmlns:o="urn:schemas-microsoft-com:office:office" xmlns:r="http://schemas.openxmlformats.org/officeDocument/2006/relationships" xmlns:m="http://schemas.openxmlformats.org/officeDocument/2006/math" xmlns:v="urn:schemas-microsoft-com:vml" xmlns:wp14="http://schemas.microsoft.com/office/word/2010/wordprocessingDrawing" xmlns:wp="http://schemas.openxmlformats.org/drawingml/2006/wordprocessingDrawing" xmlns:w10="urn:schemas-microsoft-com:office:word" xmlns:w="http://schemas.openxmlformats.org/wordprocessingml/2006/main" xmlns:w14="http://schemas.microsoft.com/office/word/2010/wordml" xmlns:w15="http://schemas.microsoft.com/office/word/2012/wordml" xmlns:w16cex="http://schemas.microsoft.com/office/word/2018/wordml/cex" xmlns:w16cid="http://schemas.microsoft.com/office/word/2016/wordml/cid" xmlns:w16="http://schemas.microsoft.com/office/word/2018/wordml" xmlns:w16se="http://schemas.microsoft.com/office/word/2015/wordml/symex" xmlns:wpg="http://schemas.microsoft.com/office/word/2010/wordprocessingGroup" xmlns:wpi="http://schemas.microsoft.com/office/word/2010/wordprocessingInk" xmlns:wne="http://schemas.microsoft.com/office/word/2006/wordml" xmlns:wps="http://schemas.microsoft.com/office/word/2010/wordprocessingShape" mc:Ignorable="w14 w15 w16se w16cid w16 w16cex wp14">
+<w:numbering xmlns:wpc="http://schemas.microsoft.com/office/word/2010/wordprocessingCanvas" xmlns:cx="http://schemas.microsoft.com/office/drawing/2014/chartex" xmlns:cx1="http://schemas.microsoft.com/office/drawing/2015/9/8/chartex" xmlns:mc="http://schemas.openxmlformats.org/markup-compatibility/2006" xmlns:o="urn:schemas-microsoft-com:office:office" xmlns:r="http://schemas.openxmlformats.org/officeDocument/2006/relationships" xmlns:m="http://schemas.openxmlformats.org/officeDocument/2006/math" xmlns:v="urn:schemas-microsoft-com:vml" xmlns:wp14="http://schemas.microsoft.com/office/word/2010/wordprocessingDrawing" xmlns:wp="http://schemas.openxmlformats.org/drawingml/2006/wordprocessingDrawing" xmlns:w10="urn:schemas-microsoft-com:office:word" xmlns:w="http://schemas.openxmlformats.org/wordprocessingml/2006/main" xmlns:w14="http://schemas.microsoft.com/office/word/2010/wordml" xmlns:w15="http://schemas.microsoft.com/office/word/2012/wordml" xmlns:w16se="http://schemas.microsoft.com/office/word/2015/wordml/symex" xmlns:wpg="http://schemas.microsoft.com/office/word/2010/wordprocessingGroup" xmlns:wpi="http://schemas.microsoft.com/office/word/2010/wordprocessingInk" xmlns:wne="http://schemas.microsoft.com/office/word/2006/wordml" xmlns:wps="http://schemas.microsoft.com/office/word/2010/wordprocessingShape" mc:Ignorable="w14 w15 w16se wp14">
   <w:abstractNum w:abstractNumId="0" w15:restartNumberingAfterBreak="0">
     <w:nsid w:val="01716846"/>
     <w:multiLevelType w:val="hybridMultilevel"/>
@@ -13181,7 +13183,7 @@
 </file>
 
 <file path=word/styles.xml><?xml version="1.0" encoding="utf-8"?>
-<w:styles xmlns:mc="http://schemas.openxmlformats.org/markup-compatibility/2006" xmlns:r="http://schemas.openxmlformats.org/officeDocument/2006/relationships" xmlns:w="http://schemas.openxmlformats.org/wordprocessingml/2006/main" xmlns:w14="http://schemas.microsoft.com/office/word/2010/wordml" xmlns:w15="http://schemas.microsoft.com/office/word/2012/wordml" xmlns:w16cex="http://schemas.microsoft.com/office/word/2018/wordml/cex" xmlns:w16cid="http://schemas.microsoft.com/office/word/2016/wordml/cid" xmlns:w16="http://schemas.microsoft.com/office/word/2018/wordml" xmlns:w16se="http://schemas.microsoft.com/office/word/2015/wordml/symex" mc:Ignorable="w14 w15 w16se w16cid w16 w16cex">
+<w:styles xmlns:mc="http://schemas.openxmlformats.org/markup-compatibility/2006" xmlns:r="http://schemas.openxmlformats.org/officeDocument/2006/relationships" xmlns:w="http://schemas.openxmlformats.org/wordprocessingml/2006/main" xmlns:w14="http://schemas.microsoft.com/office/word/2010/wordml" xmlns:w15="http://schemas.microsoft.com/office/word/2012/wordml" xmlns:w16se="http://schemas.microsoft.com/office/word/2015/wordml/symex" mc:Ignorable="w14 w15 w16se">
   <w:docDefaults>
     <w:rPrDefault>
       <w:rPr>
@@ -13197,7 +13199,7 @@
       </w:pPr>
     </w:pPrDefault>
   </w:docDefaults>
-  <w:latentStyles w:defLockedState="0" w:defUIPriority="99" w:defSemiHidden="0" w:defUnhideWhenUsed="0" w:defQFormat="0" w:count="376">
+  <w:latentStyles w:defLockedState="0" w:defUIPriority="99" w:defSemiHidden="0" w:defUnhideWhenUsed="0" w:defQFormat="0" w:count="371">
     <w:lsdException w:name="Normal" w:uiPriority="0" w:qFormat="1"/>
     <w:lsdException w:name="heading 1" w:uiPriority="9" w:qFormat="1"/>
     <w:lsdException w:name="heading 2" w:semiHidden="1" w:uiPriority="9" w:unhideWhenUsed="1" w:qFormat="1"/>
@@ -13569,11 +13571,6 @@
     <w:lsdException w:name="List Table 5 Dark Accent 6" w:uiPriority="50"/>
     <w:lsdException w:name="List Table 6 Colorful Accent 6" w:uiPriority="51"/>
     <w:lsdException w:name="List Table 7 Colorful Accent 6" w:uiPriority="52"/>
-    <w:lsdException w:name="Mention" w:semiHidden="1" w:unhideWhenUsed="1"/>
-    <w:lsdException w:name="Smart Hyperlink" w:semiHidden="1" w:unhideWhenUsed="1"/>
-    <w:lsdException w:name="Hashtag" w:semiHidden="1" w:unhideWhenUsed="1"/>
-    <w:lsdException w:name="Unresolved Mention" w:semiHidden="1" w:unhideWhenUsed="1"/>
-    <w:lsdException w:name="Smart Link" w:semiHidden="1" w:unhideWhenUsed="1"/>
   </w:latentStyles>
   <w:style w:type="paragraph" w:default="1" w:styleId="Normal">
     <w:name w:val="Normal"/>
@@ -14095,10 +14092,21 @@
 </file>
 
 <file path=customXml/item1.xml><?xml version="1.0" encoding="utf-8"?>
-<b:Sources xmlns:b="http://schemas.openxmlformats.org/officeDocument/2006/bibliography" xmlns="http://schemas.openxmlformats.org/officeDocument/2006/bibliography" SelectedStyle="\APASixthEditionOfficeOnline.xsl" StyleName="APA" Version="6"/>
+<p:properties xmlns:p="http://schemas.microsoft.com/office/2006/metadata/properties" xmlns:xsi="http://www.w3.org/2001/XMLSchema-instance" xmlns:pc="http://schemas.microsoft.com/office/infopath/2007/PartnerControls">
+  <documentManagement/>
+</p:properties>
 </file>
 
 <file path=customXml/item2.xml><?xml version="1.0" encoding="utf-8"?>
+<?mso-contentType ?>
+<FormTemplates xmlns="http://schemas.microsoft.com/sharepoint/v3/contenttype/forms">
+  <Display>DocumentLibraryForm</Display>
+  <Edit>DocumentLibraryForm</Edit>
+  <New>DocumentLibraryForm</New>
+</FormTemplates>
+</file>
+
+<file path=customXml/item3.xml><?xml version="1.0" encoding="utf-8"?>
 <ct:contentTypeSchema xmlns:ct="http://schemas.microsoft.com/office/2006/metadata/contentType" xmlns:ma="http://schemas.microsoft.com/office/2006/metadata/properties/metaAttributes" ct:_="" ma:_="" ma:contentTypeName="Document" ma:contentTypeID="0x01010086E885A4EAD3B34FA6F7339F6B7E6C29" ma:contentTypeVersion="12" ma:contentTypeDescription="Create a new document." ma:contentTypeScope="" ma:versionID="b6eb5ca5ee3e2ddede67107d3a0b4a03">
   <xsd:schema xmlns:xsd="http://www.w3.org/2001/XMLSchema" xmlns:xs="http://www.w3.org/2001/XMLSchema" xmlns:p="http://schemas.microsoft.com/office/2006/metadata/properties" xmlns:ns2="aa4509d7-40f3-4194-9352-72a14d08458e" xmlns:ns3="0bd148ba-1401-494d-a82a-29dfdf595982" targetNamespace="http://schemas.microsoft.com/office/2006/metadata/properties" ma:root="true" ma:fieldsID="8fde94ba8506782322631df4ddb4b882" ns2:_="" ns3:_="">
     <xsd:import namespace="aa4509d7-40f3-4194-9352-72a14d08458e"/>
@@ -14315,37 +14323,50 @@
 </ct:contentTypeSchema>
 </file>
 
-<file path=customXml/item3.xml><?xml version="1.0" encoding="utf-8"?>
-<?mso-contentType ?>
-<FormTemplates xmlns="http://schemas.microsoft.com/sharepoint/v3/contenttype/forms">
-  <Display>DocumentLibraryForm</Display>
-  <Edit>DocumentLibraryForm</Edit>
-  <New>DocumentLibraryForm</New>
-</FormTemplates>
-</file>
-
 <file path=customXml/item4.xml><?xml version="1.0" encoding="utf-8"?>
-<p:properties xmlns:p="http://schemas.microsoft.com/office/2006/metadata/properties" xmlns:xsi="http://www.w3.org/2001/XMLSchema-instance" xmlns:pc="http://schemas.microsoft.com/office/infopath/2007/PartnerControls">
-  <documentManagement/>
-</p:properties>
+<b:Sources xmlns:b="http://schemas.openxmlformats.org/officeDocument/2006/bibliography" xmlns="http://schemas.openxmlformats.org/officeDocument/2006/bibliography" SelectedStyle="\APASixthEditionOfficeOnline.xsl" StyleName="APA" Version="6"/>
 </file>
 
 <file path=customXml/itemProps1.xml><?xml version="1.0" encoding="utf-8"?>
-<ds:datastoreItem xmlns:ds="http://schemas.openxmlformats.org/officeDocument/2006/customXml" ds:itemID="{B659BA78-0A51-475C-BE14-A820EC5B8255}">
+<ds:datastoreItem xmlns:ds="http://schemas.openxmlformats.org/officeDocument/2006/customXml" ds:itemID="{12994AA9-3E41-43AC-98C5-057EC5FEB718}">
   <ds:schemaRefs>
-    <ds:schemaRef ds:uri="http://schemas.openxmlformats.org/officeDocument/2006/bibliography"/>
+    <ds:schemaRef ds:uri="http://schemas.microsoft.com/office/2006/metadata/properties"/>
+    <ds:schemaRef ds:uri="http://schemas.microsoft.com/office/infopath/2007/PartnerControls"/>
   </ds:schemaRefs>
 </ds:datastoreItem>
 </file>
 
 <file path=customXml/itemProps2.xml><?xml version="1.0" encoding="utf-8"?>
-<ds:datastoreItem xmlns:ds="http://schemas.openxmlformats.org/officeDocument/2006/customXml" ds:itemID="{3353EB29-2567-4061-9456-AA4D590DCC52}"/>
+<ds:datastoreItem xmlns:ds="http://schemas.openxmlformats.org/officeDocument/2006/customXml" ds:itemID="{B0BFE7D9-0D95-453F-AE75-1F1B4DC26D29}">
+  <ds:schemaRefs>
+    <ds:schemaRef ds:uri="http://schemas.microsoft.com/sharepoint/v3/contenttype/forms"/>
+  </ds:schemaRefs>
+</ds:datastoreItem>
 </file>
 
 <file path=customXml/itemProps3.xml><?xml version="1.0" encoding="utf-8"?>
-<ds:datastoreItem xmlns:ds="http://schemas.openxmlformats.org/officeDocument/2006/customXml" ds:itemID="{B0BFE7D9-0D95-453F-AE75-1F1B4DC26D29}"/>
+<ds:datastoreItem xmlns:ds="http://schemas.openxmlformats.org/officeDocument/2006/customXml" ds:itemID="{3353EB29-2567-4061-9456-AA4D590DCC52}">
+  <ds:schemaRefs>
+    <ds:schemaRef ds:uri="http://schemas.microsoft.com/office/2006/metadata/contentType"/>
+    <ds:schemaRef ds:uri="http://schemas.microsoft.com/office/2006/metadata/properties/metaAttributes"/>
+    <ds:schemaRef ds:uri="http://www.w3.org/2001/XMLSchema"/>
+    <ds:schemaRef ds:uri="http://schemas.microsoft.com/office/2006/metadata/properties"/>
+    <ds:schemaRef ds:uri="aa4509d7-40f3-4194-9352-72a14d08458e"/>
+    <ds:schemaRef ds:uri="0bd148ba-1401-494d-a82a-29dfdf595982"/>
+    <ds:schemaRef ds:uri="http://schemas.microsoft.com/office/2006/documentManagement/types"/>
+    <ds:schemaRef ds:uri="http://schemas.microsoft.com/office/infopath/2007/PartnerControls"/>
+    <ds:schemaRef ds:uri="http://schemas.openxmlformats.org/package/2006/metadata/core-properties"/>
+    <ds:schemaRef ds:uri="http://purl.org/dc/elements/1.1/"/>
+    <ds:schemaRef ds:uri="http://purl.org/dc/terms/"/>
+    <ds:schemaRef ds:uri="http://schemas.microsoft.com/internal/obd"/>
+  </ds:schemaRefs>
+</ds:datastoreItem>
 </file>
 
 <file path=customXml/itemProps4.xml><?xml version="1.0" encoding="utf-8"?>
-<ds:datastoreItem xmlns:ds="http://schemas.openxmlformats.org/officeDocument/2006/customXml" ds:itemID="{12994AA9-3E41-43AC-98C5-057EC5FEB718}"/>
+<ds:datastoreItem xmlns:ds="http://schemas.openxmlformats.org/officeDocument/2006/customXml" ds:itemID="{B180A847-B209-4057-858D-99A2C883125F}">
+  <ds:schemaRefs>
+    <ds:schemaRef ds:uri="http://schemas.openxmlformats.org/officeDocument/2006/bibliography"/>
+  </ds:schemaRefs>
+</ds:datastoreItem>
 </file>
</xml_diff>